<commit_message>
[Update] Font type project memorandum: I changed font types in pros and cons for each technology
</commit_message>
<xml_diff>
--- a/02_Documentacion/ZHANG_MAROTO_Memoria_Wewiza.docx
+++ b/02_Documentacion/ZHANG_MAROTO_Memoria_Wewiza.docx
@@ -9840,17 +9840,41 @@
         </w:rPr>
       </w:pPr>
       <w:r>
+        <w:rPr>
+          <w:rFonts w:ascii="Times New Roman" w:eastAsia="Times New Roman" w:hAnsi="Times New Roman" w:cs="Times New Roman"/>
+          <w:sz w:val="24"/>
+          <w:szCs w:val="24"/>
+          <w:lang w:eastAsia="es-ES"/>
+        </w:rPr>
         <w:t xml:space="preserve">Alto rendimiento y eficiencia gracias a su integración con </w:t>
       </w:r>
       <w:proofErr w:type="spellStart"/>
       <w:r>
+        <w:rPr>
+          <w:rFonts w:ascii="Times New Roman" w:eastAsia="Times New Roman" w:hAnsi="Times New Roman" w:cs="Times New Roman"/>
+          <w:sz w:val="24"/>
+          <w:szCs w:val="24"/>
+          <w:lang w:eastAsia="es-ES"/>
+        </w:rPr>
         <w:t>Pydantic</w:t>
       </w:r>
       <w:proofErr w:type="spellEnd"/>
       <w:r>
+        <w:rPr>
+          <w:rFonts w:ascii="Times New Roman" w:eastAsia="Times New Roman" w:hAnsi="Times New Roman" w:cs="Times New Roman"/>
+          <w:sz w:val="24"/>
+          <w:szCs w:val="24"/>
+          <w:lang w:eastAsia="es-ES"/>
+        </w:rPr>
         <w:t>, lo que permite la generación de código altamente optimizado</w:t>
       </w:r>
       <w:r>
+        <w:rPr>
+          <w:rFonts w:ascii="Times New Roman" w:eastAsia="Times New Roman" w:hAnsi="Times New Roman" w:cs="Times New Roman"/>
+          <w:sz w:val="24"/>
+          <w:szCs w:val="24"/>
+          <w:lang w:eastAsia="es-ES"/>
+        </w:rPr>
         <w:t>.</w:t>
       </w:r>
     </w:p>
@@ -9870,14 +9894,32 @@
         </w:rPr>
       </w:pPr>
       <w:r>
+        <w:rPr>
+          <w:rFonts w:ascii="Times New Roman" w:eastAsia="Times New Roman" w:hAnsi="Times New Roman" w:cs="Times New Roman"/>
+          <w:sz w:val="24"/>
+          <w:szCs w:val="24"/>
+          <w:lang w:eastAsia="es-ES"/>
+        </w:rPr>
         <w:t xml:space="preserve">Fácil creación de API </w:t>
       </w:r>
       <w:proofErr w:type="spellStart"/>
       <w:r>
+        <w:rPr>
+          <w:rFonts w:ascii="Times New Roman" w:eastAsia="Times New Roman" w:hAnsi="Times New Roman" w:cs="Times New Roman"/>
+          <w:sz w:val="24"/>
+          <w:szCs w:val="24"/>
+          <w:lang w:eastAsia="es-ES"/>
+        </w:rPr>
         <w:t>RESTful</w:t>
       </w:r>
       <w:proofErr w:type="spellEnd"/>
       <w:r>
+        <w:rPr>
+          <w:rFonts w:ascii="Times New Roman" w:eastAsia="Times New Roman" w:hAnsi="Times New Roman" w:cs="Times New Roman"/>
+          <w:sz w:val="24"/>
+          <w:szCs w:val="24"/>
+          <w:lang w:eastAsia="es-ES"/>
+        </w:rPr>
         <w:t xml:space="preserve"> con una sintaxis declarativa y tipado estático</w:t>
       </w:r>
       <w:r>
@@ -9915,18 +9957,42 @@
         <w:t>I</w:t>
       </w:r>
       <w:r>
+        <w:rPr>
+          <w:rFonts w:ascii="Times New Roman" w:eastAsia="Times New Roman" w:hAnsi="Times New Roman" w:cs="Times New Roman"/>
+          <w:sz w:val="24"/>
+          <w:szCs w:val="24"/>
+          <w:lang w:eastAsia="es-ES"/>
+        </w:rPr>
         <w:t xml:space="preserve">ntegración sencilla con herramientas de documentación automática como </w:t>
       </w:r>
       <w:proofErr w:type="spellStart"/>
       <w:r>
+        <w:rPr>
+          <w:rFonts w:ascii="Times New Roman" w:eastAsia="Times New Roman" w:hAnsi="Times New Roman" w:cs="Times New Roman"/>
+          <w:sz w:val="24"/>
+          <w:szCs w:val="24"/>
+          <w:lang w:eastAsia="es-ES"/>
+        </w:rPr>
         <w:t>Swagger</w:t>
       </w:r>
       <w:proofErr w:type="spellEnd"/>
       <w:r>
+        <w:rPr>
+          <w:rFonts w:ascii="Times New Roman" w:eastAsia="Times New Roman" w:hAnsi="Times New Roman" w:cs="Times New Roman"/>
+          <w:sz w:val="24"/>
+          <w:szCs w:val="24"/>
+          <w:lang w:eastAsia="es-ES"/>
+        </w:rPr>
         <w:t xml:space="preserve"> y </w:t>
       </w:r>
       <w:proofErr w:type="spellStart"/>
       <w:r>
+        <w:rPr>
+          <w:rFonts w:ascii="Times New Roman" w:eastAsia="Times New Roman" w:hAnsi="Times New Roman" w:cs="Times New Roman"/>
+          <w:sz w:val="24"/>
+          <w:szCs w:val="24"/>
+          <w:lang w:eastAsia="es-ES"/>
+        </w:rPr>
         <w:t>ReDoc</w:t>
       </w:r>
       <w:proofErr w:type="spellEnd"/>
@@ -9996,6 +10062,12 @@
         </w:rPr>
       </w:pPr>
       <w:r>
+        <w:rPr>
+          <w:rFonts w:ascii="Times New Roman" w:eastAsia="Times New Roman" w:hAnsi="Times New Roman" w:cs="Times New Roman"/>
+          <w:sz w:val="24"/>
+          <w:szCs w:val="24"/>
+          <w:lang w:eastAsia="es-ES"/>
+        </w:rPr>
         <w:t>Relativamente nueva conlleva una menor cantidad de recursos y bibliotecas disponibles</w:t>
       </w:r>
       <w:r>
@@ -10024,14 +10096,32 @@
         </w:rPr>
       </w:pPr>
       <w:r>
+        <w:rPr>
+          <w:rFonts w:ascii="Times New Roman" w:eastAsia="Times New Roman" w:hAnsi="Times New Roman" w:cs="Times New Roman"/>
+          <w:sz w:val="24"/>
+          <w:szCs w:val="24"/>
+          <w:lang w:eastAsia="es-ES"/>
+        </w:rPr>
         <w:t xml:space="preserve">Curva de aprendizaje moderada debido a su enfoque en la programación asíncrona y en el uso de </w:t>
       </w:r>
       <w:proofErr w:type="spellStart"/>
       <w:r>
+        <w:rPr>
+          <w:rFonts w:ascii="Times New Roman" w:eastAsia="Times New Roman" w:hAnsi="Times New Roman" w:cs="Times New Roman"/>
+          <w:sz w:val="24"/>
+          <w:szCs w:val="24"/>
+          <w:lang w:eastAsia="es-ES"/>
+        </w:rPr>
         <w:t>Pydantic</w:t>
       </w:r>
       <w:proofErr w:type="spellEnd"/>
       <w:r>
+        <w:rPr>
+          <w:rFonts w:ascii="Times New Roman" w:eastAsia="Times New Roman" w:hAnsi="Times New Roman" w:cs="Times New Roman"/>
+          <w:sz w:val="24"/>
+          <w:szCs w:val="24"/>
+          <w:lang w:eastAsia="es-ES"/>
+        </w:rPr>
         <w:t xml:space="preserve"> para validación de datos</w:t>
       </w:r>
       <w:r>
@@ -10255,9 +10345,21 @@
         </w:rPr>
       </w:pPr>
       <w:r>
+        <w:rPr>
+          <w:rFonts w:ascii="Times New Roman" w:eastAsia="Times New Roman" w:hAnsi="Times New Roman" w:cs="Times New Roman"/>
+          <w:sz w:val="24"/>
+          <w:szCs w:val="24"/>
+          <w:lang w:eastAsia="es-ES"/>
+        </w:rPr>
         <w:t>Fácil de usar, interfaz simple y declarativa</w:t>
       </w:r>
       <w:r>
+        <w:rPr>
+          <w:rFonts w:ascii="Times New Roman" w:eastAsia="Times New Roman" w:hAnsi="Times New Roman" w:cs="Times New Roman"/>
+          <w:sz w:val="24"/>
+          <w:szCs w:val="24"/>
+          <w:lang w:eastAsia="es-ES"/>
+        </w:rPr>
         <w:t>.</w:t>
       </w:r>
     </w:p>
@@ -10277,6 +10379,12 @@
         </w:rPr>
       </w:pPr>
       <w:r>
+        <w:rPr>
+          <w:rFonts w:ascii="Times New Roman" w:eastAsia="Times New Roman" w:hAnsi="Times New Roman" w:cs="Times New Roman"/>
+          <w:sz w:val="24"/>
+          <w:szCs w:val="24"/>
+          <w:lang w:eastAsia="es-ES"/>
+        </w:rPr>
         <w:t>Se integra fácilmente con bibliotecas de serialización JSON</w:t>
       </w:r>
       <w:r>
@@ -10305,6 +10413,12 @@
         </w:rPr>
       </w:pPr>
       <w:r>
+        <w:rPr>
+          <w:rFonts w:ascii="Times New Roman" w:eastAsia="Times New Roman" w:hAnsi="Times New Roman" w:cs="Times New Roman"/>
+          <w:sz w:val="24"/>
+          <w:szCs w:val="24"/>
+          <w:lang w:eastAsia="es-ES"/>
+        </w:rPr>
         <w:t>Comunidad de usuarios y una documentación extensa</w:t>
       </w:r>
       <w:r>
@@ -10371,9 +10485,21 @@
         </w:rPr>
       </w:pPr>
       <w:r>
+        <w:rPr>
+          <w:rFonts w:ascii="Times New Roman" w:eastAsia="Times New Roman" w:hAnsi="Times New Roman" w:cs="Times New Roman"/>
+          <w:sz w:val="24"/>
+          <w:szCs w:val="24"/>
+          <w:lang w:eastAsia="es-ES"/>
+        </w:rPr>
         <w:t xml:space="preserve">Es </w:t>
       </w:r>
       <w:r>
+        <w:rPr>
+          <w:rFonts w:ascii="Times New Roman" w:eastAsia="Times New Roman" w:hAnsi="Times New Roman" w:cs="Times New Roman"/>
+          <w:sz w:val="24"/>
+          <w:szCs w:val="24"/>
+          <w:lang w:eastAsia="es-ES"/>
+        </w:rPr>
         <w:t>sincrónico por defecto, lo que significa que las solicitudes se realizan en el hilo principal de la aplicación a menos que se especifique lo contrario</w:t>
       </w:r>
       <w:r>
@@ -10386,10 +10512,13 @@
         <w:t>, por lo que</w:t>
       </w:r>
       <w:r>
-        <w:t xml:space="preserve"> </w:t>
-      </w:r>
-      <w:r>
-        <w:t>manejar operaciones asincrónicas puede requerir el uso de bibliotecas adicionales o patrones de programación más complejos</w:t>
+        <w:rPr>
+          <w:rFonts w:ascii="Times New Roman" w:eastAsia="Times New Roman" w:hAnsi="Times New Roman" w:cs="Times New Roman"/>
+          <w:sz w:val="24"/>
+          <w:szCs w:val="24"/>
+          <w:lang w:eastAsia="es-ES"/>
+        </w:rPr>
+        <w:t xml:space="preserve"> manejar operaciones asincrónicas puede requerir el uso de bibliotecas adicionales o patrones de programación más complejos</w:t>
       </w:r>
     </w:p>
     <w:p>
@@ -10622,15 +10751,53 @@
         </w:rPr>
       </w:pPr>
       <w:r>
+        <w:rPr>
+          <w:rFonts w:ascii="Times New Roman" w:eastAsia="Times New Roman" w:hAnsi="Times New Roman" w:cs="Times New Roman"/>
+          <w:sz w:val="24"/>
+          <w:szCs w:val="24"/>
+          <w:lang w:eastAsia="es-ES"/>
+        </w:rPr>
         <w:t xml:space="preserve">Está integrado con las </w:t>
       </w:r>
       <w:proofErr w:type="spellStart"/>
       <w:r>
+        <w:rPr>
+          <w:rFonts w:ascii="Times New Roman" w:eastAsia="Times New Roman" w:hAnsi="Times New Roman" w:cs="Times New Roman"/>
+          <w:sz w:val="24"/>
+          <w:szCs w:val="24"/>
+          <w:lang w:eastAsia="es-ES"/>
+        </w:rPr>
         <w:t>corutinas</w:t>
       </w:r>
       <w:proofErr w:type="spellEnd"/>
       <w:r>
-        <w:t xml:space="preserve"> de Kotlin, lo que permite realizar solicitudes de red de forma asíncrona y sin bloqueo de forma nativa.</w:t>
+        <w:rPr>
+          <w:rFonts w:ascii="Times New Roman" w:eastAsia="Times New Roman" w:hAnsi="Times New Roman" w:cs="Times New Roman"/>
+          <w:sz w:val="24"/>
+          <w:szCs w:val="24"/>
+          <w:lang w:eastAsia="es-ES"/>
+        </w:rPr>
+        <w:t xml:space="preserve"> de </w:t>
+      </w:r>
+      <w:proofErr w:type="spellStart"/>
+      <w:r>
+        <w:rPr>
+          <w:rFonts w:ascii="Times New Roman" w:eastAsia="Times New Roman" w:hAnsi="Times New Roman" w:cs="Times New Roman"/>
+          <w:sz w:val="24"/>
+          <w:szCs w:val="24"/>
+          <w:lang w:eastAsia="es-ES"/>
+        </w:rPr>
+        <w:t>Kotlin</w:t>
+      </w:r>
+      <w:proofErr w:type="spellEnd"/>
+      <w:r>
+        <w:rPr>
+          <w:rFonts w:ascii="Times New Roman" w:eastAsia="Times New Roman" w:hAnsi="Times New Roman" w:cs="Times New Roman"/>
+          <w:sz w:val="24"/>
+          <w:szCs w:val="24"/>
+          <w:lang w:eastAsia="es-ES"/>
+        </w:rPr>
+        <w:t>, lo que permite realizar solicitudes de red de forma asíncrona y sin bloqueo de forma nativa.</w:t>
       </w:r>
     </w:p>
     <w:p>
@@ -10649,6 +10816,12 @@
         </w:rPr>
       </w:pPr>
       <w:r>
+        <w:rPr>
+          <w:rFonts w:ascii="Times New Roman" w:eastAsia="Times New Roman" w:hAnsi="Times New Roman" w:cs="Times New Roman"/>
+          <w:sz w:val="24"/>
+          <w:szCs w:val="24"/>
+          <w:lang w:eastAsia="es-ES"/>
+        </w:rPr>
         <w:t>Es muy flexible y modular</w:t>
       </w:r>
       <w:r>
@@ -10677,6 +10850,12 @@
         </w:rPr>
       </w:pPr>
       <w:r>
+        <w:rPr>
+          <w:rFonts w:ascii="Times New Roman" w:eastAsia="Times New Roman" w:hAnsi="Times New Roman" w:cs="Times New Roman"/>
+          <w:sz w:val="24"/>
+          <w:szCs w:val="24"/>
+          <w:lang w:eastAsia="es-ES"/>
+        </w:rPr>
         <w:t>Ofrece una API moderna y orientada a funciones que se adapta bien al estilo de programación funcional de Kotlin</w:t>
       </w:r>
       <w:r>
@@ -10755,6 +10934,12 @@
         </w:rPr>
       </w:pPr>
       <w:r>
+        <w:rPr>
+          <w:rFonts w:ascii="Times New Roman" w:eastAsia="Times New Roman" w:hAnsi="Times New Roman" w:cs="Times New Roman"/>
+          <w:sz w:val="24"/>
+          <w:szCs w:val="24"/>
+          <w:lang w:eastAsia="es-ES"/>
+        </w:rPr>
         <w:t>Curva de aprendizaje al principio para comprender y utilizar eficazmente el enfoque asincrónico.</w:t>
       </w:r>
     </w:p>
@@ -10774,6 +10959,12 @@
         </w:rPr>
       </w:pPr>
       <w:r>
+        <w:rPr>
+          <w:rFonts w:ascii="Times New Roman" w:eastAsia="Times New Roman" w:hAnsi="Times New Roman" w:cs="Times New Roman"/>
+          <w:sz w:val="24"/>
+          <w:szCs w:val="24"/>
+          <w:lang w:eastAsia="es-ES"/>
+        </w:rPr>
         <w:t>Menos recursos de la comunidad y documentación.</w:t>
       </w:r>
     </w:p>
@@ -11009,9 +11200,21 @@
         </w:rPr>
       </w:pPr>
       <w:r>
+        <w:rPr>
+          <w:rFonts w:ascii="Times New Roman" w:eastAsia="Times New Roman" w:hAnsi="Times New Roman" w:cs="Times New Roman"/>
+          <w:sz w:val="24"/>
+          <w:szCs w:val="24"/>
+          <w:lang w:eastAsia="es-ES"/>
+        </w:rPr>
         <w:t>Desarrollo multiplataforma</w:t>
       </w:r>
       <w:r>
+        <w:rPr>
+          <w:rFonts w:ascii="Times New Roman" w:eastAsia="Times New Roman" w:hAnsi="Times New Roman" w:cs="Times New Roman"/>
+          <w:sz w:val="24"/>
+          <w:szCs w:val="24"/>
+          <w:lang w:eastAsia="es-ES"/>
+        </w:rPr>
         <w:t>.</w:t>
       </w:r>
     </w:p>
@@ -11031,14 +11234,32 @@
         </w:rPr>
       </w:pPr>
       <w:r>
+        <w:rPr>
+          <w:rFonts w:ascii="Times New Roman" w:eastAsia="Times New Roman" w:hAnsi="Times New Roman" w:cs="Times New Roman"/>
+          <w:sz w:val="24"/>
+          <w:szCs w:val="24"/>
+          <w:lang w:eastAsia="es-ES"/>
+        </w:rPr>
         <w:t xml:space="preserve">Utiliza el motor de renderizado </w:t>
       </w:r>
       <w:proofErr w:type="spellStart"/>
       <w:r>
+        <w:rPr>
+          <w:rFonts w:ascii="Times New Roman" w:eastAsia="Times New Roman" w:hAnsi="Times New Roman" w:cs="Times New Roman"/>
+          <w:sz w:val="24"/>
+          <w:szCs w:val="24"/>
+          <w:lang w:eastAsia="es-ES"/>
+        </w:rPr>
         <w:t>Skia</w:t>
       </w:r>
       <w:proofErr w:type="spellEnd"/>
       <w:r>
+        <w:rPr>
+          <w:rFonts w:ascii="Times New Roman" w:eastAsia="Times New Roman" w:hAnsi="Times New Roman" w:cs="Times New Roman"/>
+          <w:sz w:val="24"/>
+          <w:szCs w:val="24"/>
+          <w:lang w:eastAsia="es-ES"/>
+        </w:rPr>
         <w:t xml:space="preserve"> para generar interfaces de usuario altamente fluidas y responsivas</w:t>
       </w:r>
       <w:r>
@@ -11110,22 +11331,52 @@
         </w:rPr>
       </w:pPr>
       <w:r>
+        <w:rPr>
+          <w:rFonts w:ascii="Times New Roman" w:eastAsia="Times New Roman" w:hAnsi="Times New Roman" w:cs="Times New Roman"/>
+          <w:sz w:val="24"/>
+          <w:szCs w:val="24"/>
+          <w:lang w:eastAsia="es-ES"/>
+        </w:rPr>
         <w:t xml:space="preserve">Función de Hot </w:t>
       </w:r>
       <w:proofErr w:type="spellStart"/>
       <w:r>
+        <w:rPr>
+          <w:rFonts w:ascii="Times New Roman" w:eastAsia="Times New Roman" w:hAnsi="Times New Roman" w:cs="Times New Roman"/>
+          <w:sz w:val="24"/>
+          <w:szCs w:val="24"/>
+          <w:lang w:eastAsia="es-ES"/>
+        </w:rPr>
         <w:t>Reload</w:t>
       </w:r>
       <w:proofErr w:type="spellEnd"/>
       <w:r>
+        <w:rPr>
+          <w:rFonts w:ascii="Times New Roman" w:eastAsia="Times New Roman" w:hAnsi="Times New Roman" w:cs="Times New Roman"/>
+          <w:sz w:val="24"/>
+          <w:szCs w:val="24"/>
+          <w:lang w:eastAsia="es-ES"/>
+        </w:rPr>
         <w:t xml:space="preserve"> de </w:t>
       </w:r>
       <w:proofErr w:type="spellStart"/>
       <w:r>
+        <w:rPr>
+          <w:rFonts w:ascii="Times New Roman" w:eastAsia="Times New Roman" w:hAnsi="Times New Roman" w:cs="Times New Roman"/>
+          <w:sz w:val="24"/>
+          <w:szCs w:val="24"/>
+          <w:lang w:eastAsia="es-ES"/>
+        </w:rPr>
         <w:t>Flutter</w:t>
       </w:r>
       <w:proofErr w:type="spellEnd"/>
       <w:r>
+        <w:rPr>
+          <w:rFonts w:ascii="Times New Roman" w:eastAsia="Times New Roman" w:hAnsi="Times New Roman" w:cs="Times New Roman"/>
+          <w:sz w:val="24"/>
+          <w:szCs w:val="24"/>
+          <w:lang w:eastAsia="es-ES"/>
+        </w:rPr>
         <w:t xml:space="preserve"> permite realizar cambios en tiempo real en la aplicación durante el desarrollo, lo que acelera el proceso de iteración y depuración</w:t>
       </w:r>
       <w:r>
@@ -11192,6 +11443,12 @@
         </w:rPr>
       </w:pPr>
       <w:r>
+        <w:rPr>
+          <w:rFonts w:ascii="Times New Roman" w:eastAsia="Times New Roman" w:hAnsi="Times New Roman" w:cs="Times New Roman"/>
+          <w:sz w:val="24"/>
+          <w:szCs w:val="24"/>
+          <w:lang w:eastAsia="es-ES"/>
+        </w:rPr>
         <w:t>Las aplicaciones tienden a ser más grandes en tamaño en comparación con las aplicaciones nativas.</w:t>
       </w:r>
     </w:p>
@@ -11211,9 +11468,21 @@
         </w:rPr>
       </w:pPr>
       <w:r>
+        <w:rPr>
+          <w:rFonts w:ascii="Times New Roman" w:eastAsia="Times New Roman" w:hAnsi="Times New Roman" w:cs="Times New Roman"/>
+          <w:sz w:val="24"/>
+          <w:szCs w:val="24"/>
+          <w:lang w:eastAsia="es-ES"/>
+        </w:rPr>
         <w:t>Menor cantidad de recursos y bibliotecas de terceros</w:t>
       </w:r>
       <w:r>
+        <w:rPr>
+          <w:rFonts w:ascii="Times New Roman" w:eastAsia="Times New Roman" w:hAnsi="Times New Roman" w:cs="Times New Roman"/>
+          <w:sz w:val="24"/>
+          <w:szCs w:val="24"/>
+          <w:lang w:eastAsia="es-ES"/>
+        </w:rPr>
         <w:t>.</w:t>
       </w:r>
     </w:p>
@@ -11472,9 +11741,21 @@
         </w:rPr>
       </w:pPr>
       <w:r>
+        <w:rPr>
+          <w:rFonts w:ascii="Times New Roman" w:eastAsia="Times New Roman" w:hAnsi="Times New Roman" w:cs="Times New Roman"/>
+          <w:sz w:val="24"/>
+          <w:szCs w:val="24"/>
+          <w:lang w:eastAsia="es-ES"/>
+        </w:rPr>
         <w:t>Gran cantidad de recursos y documentación disponibles</w:t>
       </w:r>
       <w:r>
+        <w:rPr>
+          <w:rFonts w:ascii="Times New Roman" w:eastAsia="Times New Roman" w:hAnsi="Times New Roman" w:cs="Times New Roman"/>
+          <w:sz w:val="24"/>
+          <w:szCs w:val="24"/>
+          <w:lang w:eastAsia="es-ES"/>
+        </w:rPr>
         <w:t>.</w:t>
       </w:r>
     </w:p>
@@ -11494,6 +11775,12 @@
         </w:rPr>
       </w:pPr>
       <w:r>
+        <w:rPr>
+          <w:rFonts w:ascii="Times New Roman" w:eastAsia="Times New Roman" w:hAnsi="Times New Roman" w:cs="Times New Roman"/>
+          <w:sz w:val="24"/>
+          <w:szCs w:val="24"/>
+          <w:lang w:eastAsia="es-ES"/>
+        </w:rPr>
         <w:t>Permite separar claramente el diseño de la interfaz de usuario de la lógica de la aplicación</w:t>
       </w:r>
       <w:r>
@@ -11522,6 +11809,12 @@
         </w:rPr>
       </w:pPr>
       <w:r>
+        <w:rPr>
+          <w:rFonts w:ascii="Times New Roman" w:eastAsia="Times New Roman" w:hAnsi="Times New Roman" w:cs="Times New Roman"/>
+          <w:sz w:val="24"/>
+          <w:szCs w:val="24"/>
+          <w:lang w:eastAsia="es-ES"/>
+        </w:rPr>
         <w:t>Compatible con versiones anteriores de Android</w:t>
       </w:r>
       <w:r>
@@ -11598,9 +11891,21 @@
         </w:rPr>
       </w:pPr>
       <w:r>
+        <w:rPr>
+          <w:rFonts w:ascii="Times New Roman" w:eastAsia="Times New Roman" w:hAnsi="Times New Roman" w:cs="Times New Roman"/>
+          <w:sz w:val="24"/>
+          <w:szCs w:val="24"/>
+          <w:lang w:eastAsia="es-ES"/>
+        </w:rPr>
         <w:t>Puede volverse verboso y difícil de mantener en aplicaciones con interfaces de usuario complejas</w:t>
       </w:r>
       <w:r>
+        <w:rPr>
+          <w:rFonts w:ascii="Times New Roman" w:eastAsia="Times New Roman" w:hAnsi="Times New Roman" w:cs="Times New Roman"/>
+          <w:sz w:val="24"/>
+          <w:szCs w:val="24"/>
+          <w:lang w:eastAsia="es-ES"/>
+        </w:rPr>
         <w:t>.</w:t>
       </w:r>
     </w:p>
@@ -11620,9 +11925,21 @@
         </w:rPr>
       </w:pPr>
       <w:r>
+        <w:rPr>
+          <w:rFonts w:ascii="Times New Roman" w:eastAsia="Times New Roman" w:hAnsi="Times New Roman" w:cs="Times New Roman"/>
+          <w:sz w:val="24"/>
+          <w:szCs w:val="24"/>
+          <w:lang w:eastAsia="es-ES"/>
+        </w:rPr>
         <w:t>Limitación para previsualizar o emular las interfaces</w:t>
       </w:r>
       <w:r>
+        <w:rPr>
+          <w:rFonts w:ascii="Times New Roman" w:eastAsia="Times New Roman" w:hAnsi="Times New Roman" w:cs="Times New Roman"/>
+          <w:sz w:val="24"/>
+          <w:szCs w:val="24"/>
+          <w:lang w:eastAsia="es-ES"/>
+        </w:rPr>
         <w:t>.</w:t>
       </w:r>
     </w:p>
@@ -11642,6 +11959,12 @@
         </w:rPr>
       </w:pPr>
       <w:r>
+        <w:rPr>
+          <w:rFonts w:ascii="Times New Roman" w:eastAsia="Times New Roman" w:hAnsi="Times New Roman" w:cs="Times New Roman"/>
+          <w:sz w:val="24"/>
+          <w:szCs w:val="24"/>
+          <w:lang w:eastAsia="es-ES"/>
+        </w:rPr>
         <w:t>Limitación para desarrollar interfaces más modernas y dinámicas</w:t>
       </w:r>
     </w:p>
@@ -11868,9 +12191,21 @@
         </w:rPr>
       </w:pPr>
       <w:r>
+        <w:rPr>
+          <w:rFonts w:ascii="Times New Roman" w:eastAsia="Times New Roman" w:hAnsi="Times New Roman" w:cs="Times New Roman"/>
+          <w:sz w:val="24"/>
+          <w:szCs w:val="24"/>
+          <w:lang w:eastAsia="es-ES"/>
+        </w:rPr>
         <w:t>Se integra perfectamente con el ecosistema de Android y las herramientas de desarrollo de Google</w:t>
       </w:r>
       <w:r>
+        <w:rPr>
+          <w:rFonts w:ascii="Times New Roman" w:eastAsia="Times New Roman" w:hAnsi="Times New Roman" w:cs="Times New Roman"/>
+          <w:sz w:val="24"/>
+          <w:szCs w:val="24"/>
+          <w:lang w:eastAsia="es-ES"/>
+        </w:rPr>
         <w:t>.</w:t>
       </w:r>
     </w:p>
@@ -11890,6 +12225,12 @@
         </w:rPr>
       </w:pPr>
       <w:r>
+        <w:rPr>
+          <w:rFonts w:ascii="Times New Roman" w:eastAsia="Times New Roman" w:hAnsi="Times New Roman" w:cs="Times New Roman"/>
+          <w:sz w:val="24"/>
+          <w:szCs w:val="24"/>
+          <w:lang w:eastAsia="es-ES"/>
+        </w:rPr>
         <w:t>Utiliza un enfoque declarativo para la creación de interfaces de usuario</w:t>
       </w:r>
       <w:r>
@@ -11918,6 +12259,12 @@
         </w:rPr>
       </w:pPr>
       <w:r>
+        <w:rPr>
+          <w:rFonts w:ascii="Times New Roman" w:eastAsia="Times New Roman" w:hAnsi="Times New Roman" w:cs="Times New Roman"/>
+          <w:sz w:val="24"/>
+          <w:szCs w:val="24"/>
+          <w:lang w:eastAsia="es-ES"/>
+        </w:rPr>
         <w:t>Incluye una función de previsualización en tiempo real</w:t>
       </w:r>
       <w:r>
@@ -11994,9 +12341,21 @@
         </w:rPr>
       </w:pPr>
       <w:r>
+        <w:rPr>
+          <w:rFonts w:ascii="Times New Roman" w:eastAsia="Times New Roman" w:hAnsi="Times New Roman" w:cs="Times New Roman"/>
+          <w:sz w:val="24"/>
+          <w:szCs w:val="24"/>
+          <w:lang w:eastAsia="es-ES"/>
+        </w:rPr>
         <w:t>Relativamente nueva y puede requerir actualizaciones significativas en las aplicaciones existentes para adoptarla</w:t>
       </w:r>
       <w:r>
+        <w:rPr>
+          <w:rFonts w:ascii="Times New Roman" w:eastAsia="Times New Roman" w:hAnsi="Times New Roman" w:cs="Times New Roman"/>
+          <w:sz w:val="24"/>
+          <w:szCs w:val="24"/>
+          <w:lang w:eastAsia="es-ES"/>
+        </w:rPr>
         <w:t>.</w:t>
       </w:r>
     </w:p>
@@ -12016,6 +12375,12 @@
         </w:rPr>
       </w:pPr>
       <w:r>
+        <w:rPr>
+          <w:rFonts w:ascii="Times New Roman" w:eastAsia="Times New Roman" w:hAnsi="Times New Roman" w:cs="Times New Roman"/>
+          <w:sz w:val="24"/>
+          <w:szCs w:val="24"/>
+          <w:lang w:eastAsia="es-ES"/>
+        </w:rPr>
         <w:t>Aunque simplifica la creación de interfaces de usuario en muchos aspectos, puede requerir tiempo para familiarizarse con sus conceptos y patrones de diseño.</w:t>
       </w:r>
     </w:p>
@@ -20506,7 +20871,6 @@
   <w:style w:type="character" w:default="1" w:styleId="Fuentedeprrafopredeter">
     <w:name w:val="Default Paragraph Font"/>
     <w:uiPriority w:val="1"/>
-    <w:semiHidden/>
     <w:unhideWhenUsed/>
   </w:style>
   <w:style w:type="table" w:default="1" w:styleId="Tablanormal">

</xml_diff>

<commit_message>
[Update] Class diagram updated
</commit_message>
<xml_diff>
--- a/02_Documentacion/ZHANG_MAROTO_Memoria_Wewiza.docx
+++ b/02_Documentacion/ZHANG_MAROTO_Memoria_Wewiza.docx
@@ -13489,31 +13489,13 @@
       </w:pPr>
       <w:r>
         <w:rPr>
-          <w:noProof/>
-          <w:highlight w:val="red"/>
           <w:lang w:eastAsia="es-ES"/>
         </w:rPr>
         <w:drawing>
-          <wp:anchor distT="0" distB="0" distL="114300" distR="114300" simplePos="0" relativeHeight="251692032" behindDoc="1" locked="0" layoutInCell="1" allowOverlap="1" wp14:anchorId="1FB7F305" wp14:editId="5A522B86">
-            <wp:simplePos x="0" y="0"/>
-            <wp:positionH relativeFrom="margin">
-              <wp:align>center</wp:align>
-            </wp:positionH>
-            <wp:positionV relativeFrom="paragraph">
-              <wp:posOffset>90225</wp:posOffset>
-            </wp:positionV>
-            <wp:extent cx="5406390" cy="3336925"/>
-            <wp:effectExtent l="0" t="0" r="3810" b="0"/>
-            <wp:wrapTight wrapText="bothSides">
-              <wp:wrapPolygon edited="0">
-                <wp:start x="0" y="0"/>
-                <wp:lineTo x="0" y="21456"/>
-                <wp:lineTo x="21539" y="21456"/>
-                <wp:lineTo x="21539" y="0"/>
-                <wp:lineTo x="0" y="0"/>
-              </wp:wrapPolygon>
-            </wp:wrapTight>
-            <wp:docPr id="207979822" name="Imagen 1" descr="Interfaz de usuario gráfica&#10;&#10;Descripción generada automáticamente con confianza baja"/>
+          <wp:inline distT="0" distB="0" distL="0" distR="0" wp14:anchorId="54E72859" wp14:editId="3369CCD4">
+            <wp:extent cx="6236898" cy="4031462"/>
+            <wp:effectExtent l="0" t="0" r="0" b="7620"/>
+            <wp:docPr id="731939611" name="Imagen 1" descr="Imagen que contiene Escala de tiempo&#10;&#10;Descripción generada automáticamente"/>
             <wp:cNvGraphicFramePr>
               <a:graphicFrameLocks xmlns:a="http://schemas.openxmlformats.org/drawingml/2006/main" noChangeAspect="1"/>
             </wp:cNvGraphicFramePr>
@@ -13521,47 +13503,28 @@
               <a:graphicData uri="http://schemas.openxmlformats.org/drawingml/2006/picture">
                 <pic:pic xmlns:pic="http://schemas.openxmlformats.org/drawingml/2006/picture">
                   <pic:nvPicPr>
-                    <pic:cNvPr id="207979822" name="Imagen 1" descr="Interfaz de usuario gráfica&#10;&#10;Descripción generada automáticamente con confianza baja"/>
-                    <pic:cNvPicPr>
-                      <a:picLocks noChangeAspect="1" noChangeArrowheads="1"/>
-                    </pic:cNvPicPr>
+                    <pic:cNvPr id="731939611" name="Imagen 1" descr="Imagen que contiene Escala de tiempo&#10;&#10;Descripción generada automáticamente"/>
+                    <pic:cNvPicPr/>
                   </pic:nvPicPr>
                   <pic:blipFill>
-                    <a:blip r:embed="rId27">
-                      <a:extLst>
-                        <a:ext uri="{28A0092B-C50C-407E-A947-70E740481C1C}">
-                          <a14:useLocalDpi xmlns:a14="http://schemas.microsoft.com/office/drawing/2010/main" val="0"/>
-                        </a:ext>
-                      </a:extLst>
-                    </a:blip>
-                    <a:srcRect/>
+                    <a:blip r:embed="rId27"/>
                     <a:stretch>
                       <a:fillRect/>
                     </a:stretch>
                   </pic:blipFill>
-                  <pic:spPr bwMode="auto">
+                  <pic:spPr>
                     <a:xfrm>
                       <a:off x="0" y="0"/>
-                      <a:ext cx="5406390" cy="3336925"/>
+                      <a:ext cx="6244046" cy="4036083"/>
                     </a:xfrm>
                     <a:prstGeom prst="rect">
                       <a:avLst/>
                     </a:prstGeom>
-                    <a:noFill/>
-                    <a:ln>
-                      <a:noFill/>
-                    </a:ln>
                   </pic:spPr>
                 </pic:pic>
               </a:graphicData>
             </a:graphic>
-            <wp14:sizeRelH relativeFrom="margin">
-              <wp14:pctWidth>0</wp14:pctWidth>
-            </wp14:sizeRelH>
-            <wp14:sizeRelV relativeFrom="margin">
-              <wp14:pctHeight>0</wp14:pctHeight>
-            </wp14:sizeRelV>
-          </wp:anchor>
+          </wp:inline>
         </w:drawing>
       </w:r>
       <w:r>
@@ -13570,162 +13533,6 @@
         </w:rPr>
         <w:tab/>
       </w:r>
-    </w:p>
-    <w:p>
-      <w:pPr>
-        <w:rPr>
-          <w:lang w:eastAsia="es-ES"/>
-        </w:rPr>
-      </w:pPr>
-    </w:p>
-    <w:p>
-      <w:pPr>
-        <w:rPr>
-          <w:lang w:eastAsia="es-ES"/>
-        </w:rPr>
-      </w:pPr>
-    </w:p>
-    <w:p>
-      <w:pPr>
-        <w:rPr>
-          <w:lang w:eastAsia="es-ES"/>
-        </w:rPr>
-      </w:pPr>
-    </w:p>
-    <w:p>
-      <w:pPr>
-        <w:rPr>
-          <w:lang w:eastAsia="es-ES"/>
-        </w:rPr>
-      </w:pPr>
-    </w:p>
-    <w:p>
-      <w:pPr>
-        <w:rPr>
-          <w:lang w:eastAsia="es-ES"/>
-        </w:rPr>
-      </w:pPr>
-    </w:p>
-    <w:p>
-      <w:pPr>
-        <w:rPr>
-          <w:lang w:eastAsia="es-ES"/>
-        </w:rPr>
-      </w:pPr>
-    </w:p>
-    <w:p>
-      <w:pPr>
-        <w:rPr>
-          <w:lang w:eastAsia="es-ES"/>
-        </w:rPr>
-      </w:pPr>
-    </w:p>
-    <w:p>
-      <w:pPr>
-        <w:rPr>
-          <w:lang w:eastAsia="es-ES"/>
-        </w:rPr>
-      </w:pPr>
-    </w:p>
-    <w:p>
-      <w:pPr>
-        <w:rPr>
-          <w:lang w:eastAsia="es-ES"/>
-        </w:rPr>
-      </w:pPr>
-    </w:p>
-    <w:p>
-      <w:pPr>
-        <w:rPr>
-          <w:lang w:eastAsia="es-ES"/>
-        </w:rPr>
-      </w:pPr>
-    </w:p>
-    <w:p>
-      <w:pPr>
-        <w:rPr>
-          <w:lang w:eastAsia="es-ES"/>
-        </w:rPr>
-      </w:pPr>
-    </w:p>
-    <w:p>
-      <w:pPr>
-        <w:rPr>
-          <w:lang w:eastAsia="es-ES"/>
-        </w:rPr>
-      </w:pPr>
-    </w:p>
-    <w:p>
-      <w:pPr>
-        <w:rPr>
-          <w:lang w:eastAsia="es-ES"/>
-        </w:rPr>
-      </w:pPr>
-    </w:p>
-    <w:p>
-      <w:pPr>
-        <w:rPr>
-          <w:lang w:eastAsia="es-ES"/>
-        </w:rPr>
-      </w:pPr>
-    </w:p>
-    <w:p>
-      <w:pPr>
-        <w:rPr>
-          <w:lang w:eastAsia="es-ES"/>
-        </w:rPr>
-      </w:pPr>
-    </w:p>
-    <w:p>
-      <w:pPr>
-        <w:rPr>
-          <w:lang w:eastAsia="es-ES"/>
-        </w:rPr>
-      </w:pPr>
-    </w:p>
-    <w:p>
-      <w:pPr>
-        <w:rPr>
-          <w:lang w:eastAsia="es-ES"/>
-        </w:rPr>
-      </w:pPr>
-    </w:p>
-    <w:p>
-      <w:pPr>
-        <w:rPr>
-          <w:lang w:eastAsia="es-ES"/>
-        </w:rPr>
-      </w:pPr>
-    </w:p>
-    <w:p>
-      <w:pPr>
-        <w:rPr>
-          <w:lang w:eastAsia="es-ES"/>
-        </w:rPr>
-      </w:pPr>
-    </w:p>
-    <w:p>
-      <w:pPr>
-        <w:rPr>
-          <w:lang w:eastAsia="es-ES"/>
-        </w:rPr>
-      </w:pPr>
-    </w:p>
-    <w:p>
-      <w:pPr>
-        <w:pStyle w:val="Prrafodelista"/>
-        <w:ind w:left="1440"/>
-        <w:rPr>
-          <w:lang w:eastAsia="es-ES"/>
-        </w:rPr>
-      </w:pPr>
-    </w:p>
-    <w:p>
-      <w:pPr>
-        <w:rPr>
-          <w:lang w:eastAsia="es-ES"/>
-        </w:rPr>
-      </w:pPr>
     </w:p>
     <w:p>
       <w:pPr>
@@ -14696,6 +14503,7 @@
       </w:pPr>
       <w:r>
         <w:rPr>
+          <w:noProof/>
           <w:lang w:eastAsia="es-ES"/>
         </w:rPr>
         <w:drawing>
@@ -15264,7 +15072,13 @@
         <w:rPr>
           <w:lang w:eastAsia="es-ES"/>
         </w:rPr>
-        <w:t>6.2.1 Usuarios</w:t>
+        <w:t>5</w:t>
+      </w:r>
+      <w:r>
+        <w:rPr>
+          <w:lang w:eastAsia="es-ES"/>
+        </w:rPr>
+        <w:t>.2.1 Usuarios</w:t>
       </w:r>
       <w:bookmarkEnd w:id="57"/>
     </w:p>
@@ -15280,7 +15094,13 @@
         <w:rPr>
           <w:lang w:eastAsia="es-ES"/>
         </w:rPr>
-        <w:t>6.2.2 Gamificación</w:t>
+        <w:t>5</w:t>
+      </w:r>
+      <w:r>
+        <w:rPr>
+          <w:lang w:eastAsia="es-ES"/>
+        </w:rPr>
+        <w:t>.2.2 Gamificación</w:t>
       </w:r>
       <w:bookmarkEnd w:id="58"/>
     </w:p>

</xml_diff>